<commit_message>
Fixed all minor comments
</commit_message>
<xml_diff>
--- a/Index of changes.docx
+++ b/Index of changes.docx
@@ -417,15 +417,7 @@
           </w:tcPr>
           <w:p>
             <w:r>
-              <w:t xml:space="preserve">Page 48, last line, sentence starting with “Since our proof...”. It was unclear how you meant a similar approach could extend your results: To the </w:t>
-            </w:r>
-            <w:proofErr w:type="spellStart"/>
-            <w:r>
-              <w:t>criticial</w:t>
-            </w:r>
-            <w:proofErr w:type="spellEnd"/>
-            <w:r>
-              <w:t xml:space="preserve"> temperature? You do address some of this in the</w:t>
+              <w:t>Page 48, last line, sentence starting with “Since our proof...”. It was unclear how you meant a similar approach could extend your results: To the criticial temperature? You do address some of this in the</w:t>
             </w:r>
           </w:p>
           <w:p>
@@ -552,15 +544,7 @@
           </w:p>
           <w:p>
             <w:r>
-              <w:t xml:space="preserve">- </w:t>
-            </w:r>
-            <w:proofErr w:type="spellStart"/>
-            <w:r>
-              <w:t>mutliplying</w:t>
-            </w:r>
-            <w:proofErr w:type="spellEnd"/>
-            <w:r>
-              <w:t xml:space="preserve"> the markings on the axes by 4 and</w:t>
+              <w:t>- mutliplying the markings on the axes by 4 and</w:t>
             </w:r>
           </w:p>
           <w:p>
@@ -603,39 +587,7 @@
           </w:tcPr>
           <w:p>
             <w:r>
-              <w:t xml:space="preserve">The estimator (7.13) is not necessarily consistent without extra assumptions on the distribution of the errors </w:t>
-            </w:r>
-            <w:proofErr w:type="spellStart"/>
-            <w:r>
-              <w:t>U_jk</w:t>
-            </w:r>
-            <w:proofErr w:type="spellEnd"/>
-            <w:r>
-              <w:t xml:space="preserve"> . In particular the Fourier transform </w:t>
-            </w:r>
-            <w:proofErr w:type="spellStart"/>
-            <w:r>
-              <w:t>φ_U</w:t>
-            </w:r>
-            <w:proofErr w:type="spellEnd"/>
-            <w:r>
-              <w:t xml:space="preserve">(t) must be real-valued, so the </w:t>
-            </w:r>
-            <w:proofErr w:type="spellStart"/>
-            <w:r>
-              <w:t>U_jk</w:t>
-            </w:r>
-            <w:proofErr w:type="spellEnd"/>
-            <w:r>
-              <w:t xml:space="preserve"> 's need have a symmetric distribution about zero; see condition (2.2) in </w:t>
-            </w:r>
-            <w:proofErr w:type="spellStart"/>
-            <w:r>
-              <w:t>Delaigle</w:t>
-            </w:r>
-            <w:proofErr w:type="spellEnd"/>
-            <w:r>
-              <w:t xml:space="preserve"> et al. (2008). This should be mentioned at some point in the lead-up to (7.13); this is an opportune moment</w:t>
+              <w:t>The estimator (7.13) is not necessarily consistent without extra assumptions on the distribution of the errors U_jk . In particular the Fourier transform φ_U(t) must be real-valued, so the U_jk 's need have a symmetric distribution about zero; see condition (2.2) in Delaigle et al. (2008). This should be mentioned at some point in the lead-up to (7.13); this is an opportune moment</w:t>
             </w:r>
           </w:p>
           <w:p>
@@ -682,25 +634,12 @@
           </w:p>
           <w:p>
             <w:r>
-              <w:t xml:space="preserve">performance between the MATLAB and R versions, other than to say  ‘We are unsure as to why out implementation in R tends to produce worse </w:t>
-            </w:r>
-            <w:proofErr w:type="spellStart"/>
-            <w:r>
-              <w:t>objec</w:t>
-            </w:r>
-            <w:proofErr w:type="spellEnd"/>
-            <w:r>
-              <w:t>-</w:t>
-            </w:r>
-          </w:p>
-          <w:p>
-            <w:proofErr w:type="spellStart"/>
-            <w:r>
-              <w:t>tive</w:t>
-            </w:r>
-            <w:proofErr w:type="spellEnd"/>
-            <w:r>
-              <w:t xml:space="preserve"> values than out implementation in MATLAB....we do not know exactly what is going on.’ This last phrase should preferably not appear in a PhD</w:t>
+              <w:t>performance between the MATLAB and R versions, other than to say  ‘We are unsure as to why out implementation in R tends to produce worse objec-</w:t>
+            </w:r>
+          </w:p>
+          <w:p>
+            <w:r>
+              <w:t>tive values than out implementation in MATLAB....we do not know exactly what is going on.’ This last phrase should preferably not appear in a PhD</w:t>
             </w:r>
           </w:p>
           <w:p>
@@ -730,15 +669,7 @@
           </w:p>
           <w:p>
             <w:r>
-              <w:t xml:space="preserve">- The R package </w:t>
-            </w:r>
-            <w:proofErr w:type="spellStart"/>
-            <w:r>
-              <w:t>NlcOptim</w:t>
-            </w:r>
-            <w:proofErr w:type="spellEnd"/>
-            <w:r>
-              <w:t xml:space="preserve"> is a third-party package written by an  ‘ordinary R user’ (as opposed to a built-in function developed by the R Core Team). It is written entirely in R code, and does not appear to call any compiled C, Fortran or C++ code, unlike the general-purpose optimisation functions ‘built-in’ to R. Can the same be said of the MATLAB implementation? Does a Fortran, C or C++ version of this</w:t>
+              <w:t>- The R package NlcOptim is a third-party package written by an  ‘ordinary R user’ (as opposed to a built-in function developed by the R Core Team). It is written entirely in R code, and does not appear to call any compiled C, Fortran or C++ code, unlike the general-purpose optimisation functions ‘built-in’ to R. Can the same be said of the MATLAB implementation? Does a Fortran, C or C++ version of this</w:t>
             </w:r>
           </w:p>
           <w:p>
@@ -993,15 +924,7 @@
           </w:tcPr>
           <w:p>
             <w:r>
-              <w:t xml:space="preserve">Page 83 I believe that in inequality (6.65), the </w:t>
-            </w:r>
-            <w:proofErr w:type="spellStart"/>
-            <w:r>
-              <w:t>θ_j</w:t>
-            </w:r>
-            <w:proofErr w:type="spellEnd"/>
-            <w:r>
-              <w:t xml:space="preserve"> should be θ^</w:t>
+              <w:t>Page 83 I believe that in inequality (6.65), the θ_j should be θ^</w:t>
             </w:r>
             <w:r>
               <w:rPr>
@@ -1097,8 +1020,6 @@
             <w:r>
               <w:t>92-93</w:t>
             </w:r>
-            <w:bookmarkStart w:id="0" w:name="_GoBack"/>
-            <w:bookmarkEnd w:id="0"/>
           </w:p>
         </w:tc>
       </w:tr>
@@ -1129,19 +1050,32 @@
           <w:tcPr>
             <w:tcW w:w="2693" w:type="dxa"/>
           </w:tcPr>
-          <w:p/>
+          <w:p>
+            <w:r>
+              <w:lastRenderedPageBreak/>
+              <w:t>Fixed.</w:t>
+            </w:r>
+          </w:p>
         </w:tc>
         <w:tc>
           <w:tcPr>
             <w:tcW w:w="2552" w:type="dxa"/>
           </w:tcPr>
-          <w:p/>
+          <w:p>
+            <w:r>
+              <w:t>Fixed reference from 6.3 to 7.3</w:t>
+            </w:r>
+          </w:p>
         </w:tc>
         <w:tc>
           <w:tcPr>
             <w:tcW w:w="1318" w:type="dxa"/>
           </w:tcPr>
-          <w:p/>
+          <w:p>
+            <w:r>
+              <w:t>112</w:t>
+            </w:r>
+          </w:p>
         </w:tc>
       </w:tr>
       <w:tr>
@@ -1162,13 +1096,26 @@
           <w:tcPr>
             <w:tcW w:w="2693" w:type="dxa"/>
           </w:tcPr>
-          <w:p/>
+          <w:p>
+            <w:r>
+              <w:t>Changed ‘masses’ to ‘mass points’ where appropriate on page 116. There were also other uses of ‘masses’ later on which we could make less ambiguous by using `mass points`.</w:t>
+            </w:r>
+            <w:bookmarkStart w:id="0" w:name="_GoBack"/>
+            <w:bookmarkEnd w:id="0"/>
+          </w:p>
         </w:tc>
         <w:tc>
           <w:tcPr>
             <w:tcW w:w="2552" w:type="dxa"/>
           </w:tcPr>
-          <w:p/>
+          <w:p>
+            <w:r>
+              <w:t>Changed</w:t>
+            </w:r>
+            <w:r>
+              <w:t xml:space="preserve"> ‘masses’ to ‘mass points’ throughout discussion on pages 116-118 where we mean the mass points and not just the probability weights.</w:t>
+            </w:r>
+          </w:p>
         </w:tc>
         <w:tc>
           <w:tcPr>

</xml_diff>

<commit_message>
Fix comment on R vs MATLAB
</commit_message>
<xml_diff>
--- a/Index of changes.docx
+++ b/Index of changes.docx
@@ -45,8 +45,8 @@
       </w:tblPr>
       <w:tblGrid>
         <w:gridCol w:w="3403"/>
-        <w:gridCol w:w="2693"/>
-        <w:gridCol w:w="2552"/>
+        <w:gridCol w:w="2268"/>
+        <w:gridCol w:w="2977"/>
         <w:gridCol w:w="1318"/>
       </w:tblGrid>
       <w:tr>
@@ -80,7 +80,7 @@
         </w:tc>
         <w:tc>
           <w:tcPr>
-            <w:tcW w:w="2693" w:type="dxa"/>
+            <w:tcW w:w="2268" w:type="dxa"/>
             <w:vAlign w:val="center"/>
           </w:tcPr>
           <w:p>
@@ -105,7 +105,7 @@
         </w:tc>
         <w:tc>
           <w:tcPr>
-            <w:tcW w:w="2552" w:type="dxa"/>
+            <w:tcW w:w="2977" w:type="dxa"/>
             <w:vAlign w:val="center"/>
           </w:tcPr>
           <w:p>
@@ -164,15 +164,7 @@
           </w:tcPr>
           <w:p>
             <w:r>
-              <w:t xml:space="preserve">Page 6, para 1, line 9. </w:t>
-            </w:r>
-            <w:proofErr w:type="gramStart"/>
-            <w:r>
-              <w:t>Change ”</w:t>
-            </w:r>
-            <w:proofErr w:type="gramEnd"/>
-            <w:r>
-              <w:t xml:space="preserve"> at the end of the line to “ and make this change throughout as</w:t>
+              <w:t>Page 6, para 1, line 9. Change ” at the end of the line to “ and make this change throughout as</w:t>
             </w:r>
           </w:p>
           <w:p>
@@ -183,7 +175,7 @@
         </w:tc>
         <w:tc>
           <w:tcPr>
-            <w:tcW w:w="2693" w:type="dxa"/>
+            <w:tcW w:w="2268" w:type="dxa"/>
           </w:tcPr>
           <w:p>
             <w:r>
@@ -193,7 +185,7 @@
         </w:tc>
         <w:tc>
           <w:tcPr>
-            <w:tcW w:w="2552" w:type="dxa"/>
+            <w:tcW w:w="2977" w:type="dxa"/>
           </w:tcPr>
           <w:p>
             <w:r>
@@ -231,7 +223,7 @@
         </w:tc>
         <w:tc>
           <w:tcPr>
-            <w:tcW w:w="2693" w:type="dxa"/>
+            <w:tcW w:w="2268" w:type="dxa"/>
           </w:tcPr>
           <w:p>
             <w:r>
@@ -241,7 +233,7 @@
         </w:tc>
         <w:tc>
           <w:tcPr>
-            <w:tcW w:w="2552" w:type="dxa"/>
+            <w:tcW w:w="2977" w:type="dxa"/>
           </w:tcPr>
           <w:p>
             <w:r>
@@ -276,7 +268,7 @@
         </w:tc>
         <w:tc>
           <w:tcPr>
-            <w:tcW w:w="2693" w:type="dxa"/>
+            <w:tcW w:w="2268" w:type="dxa"/>
           </w:tcPr>
           <w:p>
             <w:r>
@@ -286,7 +278,7 @@
         </w:tc>
         <w:tc>
           <w:tcPr>
-            <w:tcW w:w="2552" w:type="dxa"/>
+            <w:tcW w:w="2977" w:type="dxa"/>
           </w:tcPr>
           <w:p>
             <w:r>
@@ -328,7 +320,7 @@
         </w:tc>
         <w:tc>
           <w:tcPr>
-            <w:tcW w:w="2693" w:type="dxa"/>
+            <w:tcW w:w="2268" w:type="dxa"/>
           </w:tcPr>
           <w:p>
             <w:r>
@@ -338,7 +330,7 @@
         </w:tc>
         <w:tc>
           <w:tcPr>
-            <w:tcW w:w="2552" w:type="dxa"/>
+            <w:tcW w:w="2977" w:type="dxa"/>
           </w:tcPr>
           <w:p>
             <w:r>
@@ -373,7 +365,7 @@
         </w:tc>
         <w:tc>
           <w:tcPr>
-            <w:tcW w:w="2693" w:type="dxa"/>
+            <w:tcW w:w="2268" w:type="dxa"/>
           </w:tcPr>
           <w:p>
             <w:r>
@@ -390,7 +382,7 @@
         </w:tc>
         <w:tc>
           <w:tcPr>
-            <w:tcW w:w="2552" w:type="dxa"/>
+            <w:tcW w:w="2977" w:type="dxa"/>
           </w:tcPr>
           <w:p>
             <w:r>
@@ -419,15 +411,7 @@
           </w:tcPr>
           <w:p>
             <w:r>
-              <w:t xml:space="preserve">Page 48, last line, sentence starting with “Since our proof...”. It was unclear how you meant a similar approach could extend your results: To the </w:t>
-            </w:r>
-            <w:proofErr w:type="spellStart"/>
-            <w:r>
-              <w:t>criticial</w:t>
-            </w:r>
-            <w:proofErr w:type="spellEnd"/>
-            <w:r>
-              <w:t xml:space="preserve"> temperature? You do address some of this in the</w:t>
+              <w:t>Page 48, last line, sentence starting with “Since our proof...”. It was unclear how you meant a similar approach could extend your results: To the criticial temperature? You do address some of this in the</w:t>
             </w:r>
           </w:p>
           <w:p>
@@ -438,7 +422,7 @@
         </w:tc>
         <w:tc>
           <w:tcPr>
-            <w:tcW w:w="2693" w:type="dxa"/>
+            <w:tcW w:w="2268" w:type="dxa"/>
           </w:tcPr>
           <w:p>
             <w:r>
@@ -448,7 +432,7 @@
         </w:tc>
         <w:tc>
           <w:tcPr>
-            <w:tcW w:w="2552" w:type="dxa"/>
+            <w:tcW w:w="2977" w:type="dxa"/>
           </w:tcPr>
           <w:p>
             <w:r>
@@ -460,6 +444,23 @@
             <w:r>
               <w:t>.’’</w:t>
             </w:r>
+            <w:r>
+              <w:t xml:space="preserve"> to</w:t>
+            </w:r>
+          </w:p>
+          <w:p/>
+          <w:p>
+            <w:r>
+              <w:t>“</w:t>
+            </w:r>
+            <w:r>
+              <w:t>Since our proof is also based on information percolation there is good reason to think that a similar approach could also work to extend our result all the way to the critical temperature.</w:t>
+            </w:r>
+            <w:r>
+              <w:t>”</w:t>
+            </w:r>
+            <w:bookmarkStart w:id="0" w:name="_GoBack"/>
+            <w:bookmarkEnd w:id="0"/>
           </w:p>
         </w:tc>
         <w:tc>
@@ -483,11 +484,11 @@
           </w:tcPr>
           <w:p>
             <w:r>
-              <w:t xml:space="preserve">For the second part of the thesis, it might be nice to have a brief summary of your results right before/after explaining Lindsay’s approach in section 6.2. I was left a bit unsure as to what the contribution of the thesis was until I had read through a good deal of Chapter 6. It would be nice to set your results in the context of the </w:t>
+              <w:t xml:space="preserve">For the second part of the thesis, it might be nice to have a brief summary of your results right before/after explaining Lindsay’s approach in section 6.2. I was left a bit unsure as to what the contribution of the thesis was until I had read </w:t>
             </w:r>
             <w:r>
               <w:lastRenderedPageBreak/>
-              <w:t>introduction is possible. It may also be nice to give a few</w:t>
+              <w:t>through a good deal of Chapter 6. It would be nice to set your results in the context of the introduction is possible. It may also be nice to give a few</w:t>
             </w:r>
           </w:p>
           <w:p>
@@ -498,13 +499,13 @@
         </w:tc>
         <w:tc>
           <w:tcPr>
-            <w:tcW w:w="2693" w:type="dxa"/>
+            <w:tcW w:w="2268" w:type="dxa"/>
           </w:tcPr>
           <w:p/>
         </w:tc>
         <w:tc>
           <w:tcPr>
-            <w:tcW w:w="2552" w:type="dxa"/>
+            <w:tcW w:w="2977" w:type="dxa"/>
           </w:tcPr>
           <w:p/>
         </w:tc>
@@ -525,9 +526,23 @@
           </w:tcPr>
           <w:p>
             <w:r>
-              <w:t>There is a problem with Figure 6.6 on page 80. The plot claims to show the ‘likelihood curve’ (</w:t>
-            </w:r>
-            <w:proofErr w:type="spellStart"/>
+              <w:t>There is a problem with Figure 6.6 on page 80. The plot claims to show the ‘likelihood curve’ (f</w:t>
+            </w:r>
+            <w:r>
+              <w:t>_</w:t>
+            </w:r>
+            <w:r>
+              <w:t>θ(x</w:t>
+            </w:r>
+            <w:r>
+              <w:t>_</w:t>
+            </w:r>
+            <w:r>
+              <w:t>1),</w:t>
+            </w:r>
+            <w:r>
+              <w:t xml:space="preserve"> </w:t>
+            </w:r>
             <w:r>
               <w:t>f</w:t>
             </w:r>
@@ -535,9 +550,16 @@
               <w:t>_</w:t>
             </w:r>
             <w:r>
-              <w:t>θ</w:t>
-            </w:r>
-            <w:proofErr w:type="spellEnd"/>
+              <w:t>θ (x</w:t>
+            </w:r>
+            <w:r>
+              <w:t>_</w:t>
+            </w:r>
+            <w:r>
+              <w:t>2)) as θ traverses the parameter space, with</w:t>
+            </w:r>
+          </w:p>
+          <w:p>
             <w:r>
               <w:t>(x</w:t>
             </w:r>
@@ -545,114 +567,59 @@
               <w:t>_</w:t>
             </w:r>
             <w:r>
-              <w:t>1),</w:t>
+              <w:t>1,</w:t>
             </w:r>
             <w:r>
               <w:t xml:space="preserve"> </w:t>
             </w:r>
-            <w:proofErr w:type="spellStart"/>
-            <w:r>
-              <w:t>f</w:t>
+            <w:r>
+              <w:t>x</w:t>
             </w:r>
             <w:r>
               <w:t>_</w:t>
             </w:r>
             <w:r>
-              <w:t>θ</w:t>
-            </w:r>
-            <w:proofErr w:type="spellEnd"/>
-            <w:r>
-              <w:t xml:space="preserve"> (x</w:t>
+              <w:t>2) = (0,0.4) and f θ (x) = f(x−θ) where f(·) is the triangular density with width 1/2. However, the form of this density is</w:t>
+            </w:r>
+          </w:p>
+          <w:p>
+            <w:r>
+              <w:t>f(x) = {</w:t>
+            </w:r>
+          </w:p>
+          <w:p>
+            <w:r>
+              <w:t>4 − 16|x| for |x| ≤ 0.25,</w:t>
+            </w:r>
+          </w:p>
+          <w:p>
+            <w:r>
+              <w:t>0 otherwise.</w:t>
+            </w:r>
+          </w:p>
+          <w:p>
+            <w:r>
+              <w:t>}</w:t>
+            </w:r>
+          </w:p>
+          <w:p>
+            <w:r>
+              <w:t>In particular the maximal value is 4, not 1 as suggested by the plot. The problem can be remedied by</w:t>
+            </w:r>
+          </w:p>
+          <w:p>
+            <w:r>
+              <w:t>- mutliplying the markings on the axes by 4 and</w:t>
+            </w:r>
+          </w:p>
+          <w:p>
+            <w:r>
+              <w:t>- replacing x</w:t>
             </w:r>
             <w:r>
               <w:t>_</w:t>
             </w:r>
             <w:r>
-              <w:t>2)) as θ traverses the parameter space, with</w:t>
-            </w:r>
-          </w:p>
-          <w:p>
-            <w:r>
-              <w:t>(x</w:t>
-            </w:r>
-            <w:r>
-              <w:t>_</w:t>
-            </w:r>
-            <w:r>
-              <w:t>1,</w:t>
-            </w:r>
-            <w:r>
-              <w:t xml:space="preserve"> </w:t>
-            </w:r>
-            <w:r>
-              <w:t>x</w:t>
-            </w:r>
-            <w:r>
-              <w:t>_</w:t>
-            </w:r>
-            <w:r>
-              <w:t xml:space="preserve">2) = (0,0.4) and f θ (x) = f(x−θ) where </w:t>
-            </w:r>
-            <w:proofErr w:type="gramStart"/>
-            <w:r>
-              <w:t>f(</w:t>
-            </w:r>
-            <w:proofErr w:type="gramEnd"/>
-            <w:r>
-              <w:t>·) is the triangular density with width 1/2. However, the form of this density is</w:t>
-            </w:r>
-          </w:p>
-          <w:p>
-            <w:r>
-              <w:t>f(x) = {</w:t>
-            </w:r>
-          </w:p>
-          <w:p>
-            <w:r>
-              <w:t>4 − 16|x| for |x| ≤ 0.25,</w:t>
-            </w:r>
-          </w:p>
-          <w:p>
-            <w:r>
-              <w:t>0 otherwise.</w:t>
-            </w:r>
-          </w:p>
-          <w:p>
-            <w:r>
-              <w:t>}</w:t>
-            </w:r>
-          </w:p>
-          <w:p>
-            <w:proofErr w:type="gramStart"/>
-            <w:r>
-              <w:t>In particular the</w:t>
-            </w:r>
-            <w:proofErr w:type="gramEnd"/>
-            <w:r>
-              <w:t xml:space="preserve"> maximal value is 4, not 1 as suggested by the plot. The problem can be remedied by</w:t>
-            </w:r>
-          </w:p>
-          <w:p>
-            <w:r>
-              <w:t xml:space="preserve">- </w:t>
-            </w:r>
-            <w:proofErr w:type="spellStart"/>
-            <w:r>
-              <w:t>mutliplying</w:t>
-            </w:r>
-            <w:proofErr w:type="spellEnd"/>
-            <w:r>
-              <w:t xml:space="preserve"> the markings on the axes by 4 and</w:t>
-            </w:r>
-          </w:p>
-          <w:p>
-            <w:r>
-              <w:t>- replacing x</w:t>
-            </w:r>
-            <w:r>
-              <w:t>_</w:t>
-            </w:r>
-            <w:r>
               <w:t>2 with 0.2</w:t>
             </w:r>
           </w:p>
@@ -664,7 +631,7 @@
         </w:tc>
         <w:tc>
           <w:tcPr>
-            <w:tcW w:w="2693" w:type="dxa"/>
+            <w:tcW w:w="2268" w:type="dxa"/>
           </w:tcPr>
           <w:p>
             <w:r>
@@ -674,7 +641,7 @@
         </w:tc>
         <w:tc>
           <w:tcPr>
-            <w:tcW w:w="2552" w:type="dxa"/>
+            <w:tcW w:w="2977" w:type="dxa"/>
           </w:tcPr>
           <w:p>
             <w:r>
@@ -703,55 +670,7 @@
           </w:tcPr>
           <w:p>
             <w:r>
-              <w:t xml:space="preserve">The estimator (7.13) is not necessarily consistent without extra assumptions on the distribution of the errors </w:t>
-            </w:r>
-            <w:proofErr w:type="spellStart"/>
-            <w:r>
-              <w:t>U_</w:t>
-            </w:r>
-            <w:proofErr w:type="gramStart"/>
-            <w:r>
-              <w:t>jk</w:t>
-            </w:r>
-            <w:proofErr w:type="spellEnd"/>
-            <w:r>
-              <w:t xml:space="preserve"> .</w:t>
-            </w:r>
-            <w:proofErr w:type="gramEnd"/>
-            <w:r>
-              <w:t xml:space="preserve"> </w:t>
-            </w:r>
-            <w:proofErr w:type="gramStart"/>
-            <w:r>
-              <w:t>In particular the</w:t>
-            </w:r>
-            <w:proofErr w:type="gramEnd"/>
-            <w:r>
-              <w:t xml:space="preserve"> Fourier transform </w:t>
-            </w:r>
-            <w:proofErr w:type="spellStart"/>
-            <w:r>
-              <w:t>φ_U</w:t>
-            </w:r>
-            <w:proofErr w:type="spellEnd"/>
-            <w:r>
-              <w:t xml:space="preserve">(t) must be real-valued, so the </w:t>
-            </w:r>
-            <w:proofErr w:type="spellStart"/>
-            <w:r>
-              <w:t>U_jk</w:t>
-            </w:r>
-            <w:proofErr w:type="spellEnd"/>
-            <w:r>
-              <w:t xml:space="preserve"> 's need have a symmetric distribution about zero; see condition (2.2) in </w:t>
-            </w:r>
-            <w:proofErr w:type="spellStart"/>
-            <w:r>
-              <w:t>Delaigle</w:t>
-            </w:r>
-            <w:proofErr w:type="spellEnd"/>
-            <w:r>
-              <w:t xml:space="preserve"> et al. (2008). This should be mentioned at some point in the lead-up to (7.13); this is an opportune moment</w:t>
+              <w:t>The estimator (7.13) is not necessarily consistent without extra assumptions on the distribution of the errors U_jk . In particular the Fourier transform φ_U(t) must be real-valued, so the U_jk 's need have a symmetric distribution about zero; see condition (2.2) in Delaigle et al. (2008). This should be mentioned at some point in the lead-up to (7.13); this is an opportune moment</w:t>
             </w:r>
           </w:p>
           <w:p>
@@ -762,19 +681,17 @@
         </w:tc>
         <w:tc>
           <w:tcPr>
-            <w:tcW w:w="2693" w:type="dxa"/>
+            <w:tcW w:w="2268" w:type="dxa"/>
           </w:tcPr>
           <w:p>
             <w:r>
               <w:t>Added the extra assumptions required for (7.13) to be a consistent estimator.</w:t>
             </w:r>
-            <w:bookmarkStart w:id="0" w:name="_GoBack"/>
-            <w:bookmarkEnd w:id="0"/>
-          </w:p>
-        </w:tc>
-        <w:tc>
-          <w:tcPr>
-            <w:tcW w:w="2552" w:type="dxa"/>
+          </w:p>
+        </w:tc>
+        <w:tc>
+          <w:tcPr>
+            <w:tcW w:w="2977" w:type="dxa"/>
           </w:tcPr>
           <w:p>
             <w:r>
@@ -803,24 +720,13 @@
           </w:tcPr>
           <w:p>
             <w:r>
-              <w:t xml:space="preserve">The comparison of the MATLAB and R implementations of the methods of Chapter 7 is </w:t>
-            </w:r>
-            <w:r>
               <w:lastRenderedPageBreak/>
-              <w:t>inadequate. Since computational implementation is the focus of Chapter 7, more work is needed to explain the observed differences in</w:t>
-            </w:r>
-          </w:p>
-          <w:p>
-            <w:r>
-              <w:t xml:space="preserve">performance between the MATLAB and R versions, other than to </w:t>
-            </w:r>
-            <w:proofErr w:type="gramStart"/>
-            <w:r>
-              <w:t>say</w:t>
-            </w:r>
-            <w:proofErr w:type="gramEnd"/>
-            <w:r>
-              <w:t xml:space="preserve"> ‘We are unsure as to why out implementation in R tends to produce worse objective values than out implementation in MATLAB....we do not know exactly what is going on.’ This last phrase should preferably not appear in a PhD</w:t>
+              <w:t>The comparison of the MATLAB and R implementations of the methods of Chapter 7 is inadequate. Since computational implementation is the focus of Chapter 7, more work is needed to explain the observed differences in</w:t>
+            </w:r>
+          </w:p>
+          <w:p>
+            <w:r>
+              <w:t>performance between the MATLAB and R versions, other than to say ‘We are unsure as to why out implementation in R tends to produce worse objective values than out implementation in MATLAB....we do not know exactly what is going on.’ This last phrase should preferably not appear in a PhD</w:t>
             </w:r>
           </w:p>
           <w:p>
@@ -850,20 +756,15 @@
           </w:p>
           <w:p>
             <w:r>
-              <w:t xml:space="preserve">- The R package </w:t>
-            </w:r>
-            <w:proofErr w:type="spellStart"/>
-            <w:r>
-              <w:t>NlcOptim</w:t>
-            </w:r>
-            <w:proofErr w:type="spellEnd"/>
-            <w:r>
-              <w:t xml:space="preserve"> is a third-party package written by an ‘ordinary R user’ (as opposed to a built-in function developed by the R Core Team). It is written entirely in R code, and does not appear to call any compiled C, Fortran or C++ code, unlike the general-purpose optimisation functions ‘built-in’ to R. Can the same be said of the MATLAB implementation? Does a Fortran, C or C++ version of this</w:t>
-            </w:r>
-          </w:p>
-          <w:p>
+              <w:t xml:space="preserve">- The R package NlcOptim is a third-party package written by an ‘ordinary R user’ (as opposed to a built-in function developed by the R Core Team). It is written entirely in R code, and does not appear to call any compiled C, Fortran or C++ code, unlike the general-purpose optimisation functions ‘built-in’ to R. Can the same be </w:t>
+            </w:r>
             <w:r>
               <w:lastRenderedPageBreak/>
+              <w:t>said of the MATLAB implementation? Does a Fortran, C or C++ version of this</w:t>
+            </w:r>
+          </w:p>
+          <w:p>
+            <w:r>
               <w:t>algorithm exist which could be used in R (see the R extensions manual:</w:t>
             </w:r>
           </w:p>
@@ -890,21 +791,64 @@
         </w:tc>
         <w:tc>
           <w:tcPr>
-            <w:tcW w:w="2693" w:type="dxa"/>
-          </w:tcPr>
+            <w:tcW w:w="2268" w:type="dxa"/>
+          </w:tcPr>
+          <w:p>
+            <w:r>
+              <w:lastRenderedPageBreak/>
+              <w:t>The suggested aspects to explore were things that we had already investigated but failed to report on.  We have added discussion on the steps we took to try to resolve the differences and added some speculation as to why MATLAB is performing better.</w:t>
+            </w:r>
+          </w:p>
+        </w:tc>
+        <w:tc>
+          <w:tcPr>
+            <w:tcW w:w="2977" w:type="dxa"/>
+          </w:tcPr>
+          <w:p>
+            <w:r>
+              <w:t>Added following sentence to the section introducing the method used in our R implementation: ‘</w:t>
+            </w:r>
+            <w:r>
+              <w:t>We set all available tuning parameters to be equivalent to the ones used in our MATLAB implementation.</w:t>
+            </w:r>
+            <w:r>
+              <w:t>’</w:t>
+            </w:r>
+          </w:p>
           <w:p/>
-        </w:tc>
-        <w:tc>
-          <w:tcPr>
-            <w:tcW w:w="2552" w:type="dxa"/>
-          </w:tcPr>
+          <w:p>
+            <w:r>
+              <w:t>Removed the paragraph that was commented on and added the following paragraphs in its place:</w:t>
+            </w:r>
+          </w:p>
           <w:p/>
+          <w:p>
+            <w:r>
+              <w:t xml:space="preserve">We are unsure as to exactly why our implementation in R tends to produce worse objective values than our implementation in MATLAB. One possibility is that the optimization routines used in MATLAB's \emph{fmincon} function are more sophisticated than those used in the Nlcoptim package for R. We note that MATLAB's algorithms have been refined over many years by a large number of contributors, whereas Nlcoptim is written by just two authors. It should be noted that we tried several other R packages to perform the optimization. These included alabama \cite{Varadhan2015-ra}, nloptr \cite{Ypma2018-og}, and the built in base R function, optim. This last function does not natively allow for non-linear constraints and so we instead encoded our constraints using an infinite penalty in the objective. We were unable to obtain </w:t>
+            </w:r>
+            <w:r>
+              <w:lastRenderedPageBreak/>
+              <w:t>satisfactory results with any of these packages.</w:t>
+            </w:r>
+          </w:p>
+          <w:p/>
+          <w:p>
+            <w:r>
+              <w:t>However, we are not particularly concerned about the difference in objective values between our two implementations since the estimated densities we obtain using R appear to be just as good as those we get in MATLAB. This is possibly related to the discussion earlier in this section about Figure \ref{fig:moving masses m40 example} in which we pointed out that worse objective values in our first optimization can sometimes produce better looking densities.</w:t>
+            </w:r>
+          </w:p>
+          <w:p/>
         </w:tc>
         <w:tc>
           <w:tcPr>
             <w:tcW w:w="1318" w:type="dxa"/>
           </w:tcPr>
-          <w:p/>
+          <w:p>
+            <w:r>
+              <w:lastRenderedPageBreak/>
+              <w:t>120, 121</w:t>
+            </w:r>
+          </w:p>
         </w:tc>
       </w:tr>
       <w:tr>
@@ -917,14 +861,13 @@
           </w:tcPr>
           <w:p>
             <w:r>
-              <w:lastRenderedPageBreak/>
               <w:t>The reference numbered [56] seems to be incomplete and possibly incorrect; I could not find the work it seems to refer to</w:t>
             </w:r>
           </w:p>
         </w:tc>
         <w:tc>
           <w:tcPr>
-            <w:tcW w:w="2693" w:type="dxa"/>
+            <w:tcW w:w="2268" w:type="dxa"/>
           </w:tcPr>
           <w:p>
             <w:r>
@@ -934,7 +877,7 @@
         </w:tc>
         <w:tc>
           <w:tcPr>
-            <w:tcW w:w="2552" w:type="dxa"/>
+            <w:tcW w:w="2977" w:type="dxa"/>
           </w:tcPr>
           <w:p>
             <w:r>
@@ -996,19 +939,14 @@
             <w:r>
               <w:t>^</w:t>
             </w:r>
-            <w:proofErr w:type="gramStart"/>
-            <w:r>
-              <w:t>2 ;</w:t>
-            </w:r>
-            <w:proofErr w:type="gramEnd"/>
-            <w:r>
-              <w:t xml:space="preserve"> please check.</w:t>
-            </w:r>
-          </w:p>
-        </w:tc>
-        <w:tc>
-          <w:tcPr>
-            <w:tcW w:w="2693" w:type="dxa"/>
+            <w:r>
+              <w:t>2 ; please check.</w:t>
+            </w:r>
+          </w:p>
+        </w:tc>
+        <w:tc>
+          <w:tcPr>
+            <w:tcW w:w="2268" w:type="dxa"/>
           </w:tcPr>
           <w:p>
             <w:r>
@@ -1018,7 +956,7 @@
         </w:tc>
         <w:tc>
           <w:tcPr>
-            <w:tcW w:w="2552" w:type="dxa"/>
+            <w:tcW w:w="2977" w:type="dxa"/>
           </w:tcPr>
           <w:p>
             <w:r>
@@ -1079,25 +1017,17 @@
         </w:tc>
         <w:tc>
           <w:tcPr>
-            <w:tcW w:w="2693" w:type="dxa"/>
-          </w:tcPr>
-          <w:p>
-            <w:r>
-              <w:t xml:space="preserve">We use H (without subscript) twice and in both cases we specifically mean H_\hat{Q}. </w:t>
-            </w:r>
-            <w:proofErr w:type="gramStart"/>
-            <w:r>
-              <w:t>So</w:t>
-            </w:r>
-            <w:proofErr w:type="gramEnd"/>
-            <w:r>
-              <w:t xml:space="preserve"> we have changed these two occurrences from H to H_\hat{Q}.</w:t>
-            </w:r>
-          </w:p>
-        </w:tc>
-        <w:tc>
-          <w:tcPr>
-            <w:tcW w:w="2552" w:type="dxa"/>
+            <w:tcW w:w="2268" w:type="dxa"/>
+          </w:tcPr>
+          <w:p>
+            <w:r>
+              <w:t>We use H (without subscript) twice and in both cases we specifically mean H_\hat{Q}. So we have changed these two occurrences from H to H_\hat{Q}.</w:t>
+            </w:r>
+          </w:p>
+        </w:tc>
+        <w:tc>
+          <w:tcPr>
+            <w:tcW w:w="2977" w:type="dxa"/>
           </w:tcPr>
           <w:p>
             <w:r>
@@ -1126,17 +1056,8 @@
           </w:tcPr>
           <w:p>
             <w:r>
-              <w:t xml:space="preserve">Page 83 I believe that in inequality (6.65), the </w:t>
-            </w:r>
-            <w:proofErr w:type="spellStart"/>
-            <w:r>
-              <w:t>θ_j</w:t>
-            </w:r>
-            <w:proofErr w:type="spellEnd"/>
-            <w:r>
-              <w:t xml:space="preserve"> should be θ^</w:t>
-            </w:r>
-            <w:proofErr w:type="gramStart"/>
+              <w:t>Page 83 I believe that in inequality (6.65), the θ_j should be θ^</w:t>
+            </w:r>
             <w:r>
               <w:rPr>
                 <w:rFonts w:ascii="Cambria Math" w:hAnsi="Cambria Math" w:cs="Cambria Math"/>
@@ -1144,17 +1065,13 @@
               <w:t>∗</w:t>
             </w:r>
             <w:r>
-              <w:t xml:space="preserve"> ;</w:t>
-            </w:r>
-            <w:proofErr w:type="gramEnd"/>
-            <w:r>
-              <w:t xml:space="preserve"> please check.</w:t>
-            </w:r>
-          </w:p>
-        </w:tc>
-        <w:tc>
-          <w:tcPr>
-            <w:tcW w:w="2693" w:type="dxa"/>
+              <w:t xml:space="preserve"> ; please check.</w:t>
+            </w:r>
+          </w:p>
+        </w:tc>
+        <w:tc>
+          <w:tcPr>
+            <w:tcW w:w="2268" w:type="dxa"/>
           </w:tcPr>
           <w:p>
             <w:r>
@@ -1164,7 +1081,7 @@
         </w:tc>
         <w:tc>
           <w:tcPr>
-            <w:tcW w:w="2552" w:type="dxa"/>
+            <w:tcW w:w="2977" w:type="dxa"/>
           </w:tcPr>
           <w:p>
             <w:r>
@@ -1198,6 +1115,7 @@
           </w:p>
           <w:p>
             <w:r>
+              <w:lastRenderedPageBreak/>
               <w:t>it would improve readability slightly to insert the word ‘below’ to make clear</w:t>
             </w:r>
           </w:p>
@@ -1209,17 +1127,18 @@
         </w:tc>
         <w:tc>
           <w:tcPr>
-            <w:tcW w:w="2693" w:type="dxa"/>
-          </w:tcPr>
-          <w:p>
-            <w:r>
+            <w:tcW w:w="2268" w:type="dxa"/>
+          </w:tcPr>
+          <w:p>
+            <w:r>
+              <w:lastRenderedPageBreak/>
               <w:t>Fixed.</w:t>
             </w:r>
           </w:p>
         </w:tc>
         <w:tc>
           <w:tcPr>
-            <w:tcW w:w="2552" w:type="dxa"/>
+            <w:tcW w:w="2977" w:type="dxa"/>
           </w:tcPr>
           <w:p>
             <w:r>
@@ -1253,28 +1172,23 @@
           </w:p>
           <w:p>
             <w:r>
-              <w:t xml:space="preserve">explore this further in Section 6.3’. It is perhaps the case that </w:t>
-            </w:r>
-            <w:r>
-              <w:lastRenderedPageBreak/>
-              <w:t>the intention was 7.3. Please confirm.</w:t>
-            </w:r>
-          </w:p>
-        </w:tc>
-        <w:tc>
-          <w:tcPr>
-            <w:tcW w:w="2693" w:type="dxa"/>
-          </w:tcPr>
-          <w:p>
-            <w:r>
-              <w:lastRenderedPageBreak/>
+              <w:t>explore this further in Section 6.3’. It is perhaps the case that the intention was 7.3. Please confirm.</w:t>
+            </w:r>
+          </w:p>
+        </w:tc>
+        <w:tc>
+          <w:tcPr>
+            <w:tcW w:w="2268" w:type="dxa"/>
+          </w:tcPr>
+          <w:p>
+            <w:r>
               <w:t>Fixed.</w:t>
             </w:r>
           </w:p>
         </w:tc>
         <w:tc>
           <w:tcPr>
-            <w:tcW w:w="2552" w:type="dxa"/>
+            <w:tcW w:w="2977" w:type="dxa"/>
           </w:tcPr>
           <w:p>
             <w:r>
@@ -1309,25 +1223,17 @@
         </w:tc>
         <w:tc>
           <w:tcPr>
-            <w:tcW w:w="2693" w:type="dxa"/>
-          </w:tcPr>
-          <w:p>
-            <w:r>
-              <w:t xml:space="preserve">Changed ‘masses’ to ‘mass points’ where appropriate on page 116. There were also other uses of ‘masses’ </w:t>
-            </w:r>
-            <w:proofErr w:type="gramStart"/>
-            <w:r>
-              <w:t>later on</w:t>
-            </w:r>
-            <w:proofErr w:type="gramEnd"/>
-            <w:r>
-              <w:t xml:space="preserve"> which we could make less ambiguous by using `mass points`.</w:t>
-            </w:r>
-          </w:p>
-        </w:tc>
-        <w:tc>
-          <w:tcPr>
-            <w:tcW w:w="2552" w:type="dxa"/>
+            <w:tcW w:w="2268" w:type="dxa"/>
+          </w:tcPr>
+          <w:p>
+            <w:r>
+              <w:t>Changed ‘masses’ to ‘mass points’ where appropriate on page 116. There were also other uses of ‘masses’ later on which we could make less ambiguous by using `mass points`.</w:t>
+            </w:r>
+          </w:p>
+        </w:tc>
+        <w:tc>
+          <w:tcPr>
+            <w:tcW w:w="2977" w:type="dxa"/>
           </w:tcPr>
           <w:p>
             <w:r>

</xml_diff>